<commit_message>
Finished up task 2
</commit_message>
<xml_diff>
--- a/task1, team_13, performance by dataset size, report.docx
+++ b/task1, team_13, performance by dataset size, report.docx
@@ -99,9 +99,23 @@
         <w:rPr>
           <w:lang w:val="en-US"/>
         </w:rPr>
+        <w:t>,14311771</w:t>
+      </w:r>
+      <w:r>
+        <w:rPr>
+          <w:lang w:val="en-US"/>
+        </w:rPr>
         <w:br/>
         <w:t xml:space="preserve">Total Time Required (in hours): </w:t>
       </w:r>
+      <w:r>
+        <w:rPr>
+          <w:lang w:val="en-US"/>
+        </w:rPr>
+        <w:t>15 hours</w:t>
+      </w:r>
+      <w:bookmarkStart w:id="0" w:name="_GoBack"/>
+      <w:bookmarkEnd w:id="0"/>
     </w:p>
     <w:p>
       <w:pPr>
@@ -165,7 +179,25 @@
           <w:color w:val="111111"/>
           <w:shd w:val="clear" w:color="auto" w:fill="FFFFFF"/>
         </w:rPr>
-        <w:t xml:space="preserve">“We don’t have better algorithms. We just have more data.” This was Peter Norvig’s claim in the article “The Unreasonable Effectiveness of Data” published in the IEEE. It lays out the assertion that different algorithms perform virtually the same with the addition of more data. </w:t>
+        <w:t xml:space="preserve">“We don’t have better algorithms. We just have more data.” This was Peter </w:t>
+      </w:r>
+      <w:proofErr w:type="spellStart"/>
+      <w:r>
+        <w:rPr>
+          <w:rFonts w:ascii="Arial" w:hAnsi="Arial" w:cs="Arial"/>
+          <w:color w:val="111111"/>
+          <w:shd w:val="clear" w:color="auto" w:fill="FFFFFF"/>
+        </w:rPr>
+        <w:t>Norvig’s</w:t>
+      </w:r>
+      <w:proofErr w:type="spellEnd"/>
+      <w:r>
+        <w:rPr>
+          <w:rFonts w:ascii="Arial" w:hAnsi="Arial" w:cs="Arial"/>
+          <w:color w:val="111111"/>
+          <w:shd w:val="clear" w:color="auto" w:fill="FFFFFF"/>
+        </w:rPr>
+        <w:t xml:space="preserve"> claim in the article “The Unreasonable Effectiveness of Data” published in the IEEE. It lays out the assertion that different algorithms perform virtually the same with the addition of more data. </w:t>
       </w:r>
       <w:r>
         <w:rPr>
@@ -280,7 +312,21 @@
         <w:rPr>
           <w:lang w:val="en-US"/>
         </w:rPr>
-        <w:t xml:space="preserve">This is the performance of our Regression algorithms measured by Root Mean Squared Error. The first thing to note is that we copied over the results of our last suitable example for datasets larger than available. The data shows decreases in the overall RMSE as we increase the number of samples but depending on the implementation and the data the rate of decrease is larger. We also had our Linear </w:t>
+        <w:t xml:space="preserve">This is the performance of our Regression algorithms measured by Root Mean Squared Error. The first thing to note is that we copied over the results of our last suitable example for datasets larger than available. The data shows </w:t>
+      </w:r>
+      <w:proofErr w:type="gramStart"/>
+      <w:r>
+        <w:rPr>
+          <w:lang w:val="en-US"/>
+        </w:rPr>
+        <w:t>decreases</w:t>
+      </w:r>
+      <w:proofErr w:type="gramEnd"/>
+      <w:r>
+        <w:rPr>
+          <w:lang w:val="en-US"/>
+        </w:rPr>
+        <w:t xml:space="preserve"> in the overall RMSE as we increase the number of samples but depending on the implementation and the data the rate of decrease is larger. We also had our Linear </w:t>
       </w:r>
       <w:r>
         <w:rPr>
@@ -414,26 +460,66 @@
           <w:b/>
           <w:lang w:val="en-US"/>
         </w:rPr>
-        <w:t>0 words max]</w:t>
-      </w:r>
-      <w:r>
-        <w:t>Data, Algorithms, etc.</w:t>
+        <w:t xml:space="preserve">0 words </w:t>
+      </w:r>
+      <w:proofErr w:type="gramStart"/>
+      <w:r>
+        <w:rPr>
+          <w:b/>
+          <w:lang w:val="en-US"/>
+        </w:rPr>
+        <w:t>max]</w:t>
+      </w:r>
+      <w:r>
+        <w:t>Data</w:t>
+      </w:r>
+      <w:proofErr w:type="gramEnd"/>
+      <w:r>
+        <w:t>, Algorithms, etc.</w:t>
       </w:r>
     </w:p>
     <w:p>
       <w:r>
-        <w:t>The best performing Classification algorithm was Support Vector Classification. This is based on support vector machines. The algorithm achieved near perfect results on the dataset up to 5000 (where the compute time became too much for my computer. It was helped by the fact that very large and larger numbers were more frequent and so it was able to guess it incorrectly for some samples with out having a major impact on its accuracy or precision. A rule based algorithm may have struggled but could have operated under the rules if feature(1) is &gt; than x and feature(10) is greater than x than it can be classed as y. Where x is a number in the range 1 – 10000 and y is the label applied. As features 1 and 10 have a large impact on the overall size of the computed number these are singled out in the rule based algorithm.</w:t>
+        <w:t xml:space="preserve">The best performing Classification algorithm was Support Vector Classification. This is based on support vector machines. The algorithm achieved near perfect results on the dataset up to 5000 (where the compute time became too much for my computer. It was helped by the fact that very large and larger numbers were more frequent </w:t>
+      </w:r>
+      <w:proofErr w:type="gramStart"/>
+      <w:r>
+        <w:t>and</w:t>
+      </w:r>
+      <w:proofErr w:type="gramEnd"/>
+      <w:r>
+        <w:t xml:space="preserve"> so it was able to guess it incorrectly for some samples </w:t>
+      </w:r>
+      <w:proofErr w:type="spellStart"/>
+      <w:r>
+        <w:t>with out</w:t>
+      </w:r>
+      <w:proofErr w:type="spellEnd"/>
+      <w:r>
+        <w:t xml:space="preserve"> having a major impact on its accuracy or precision. A rule based algorithm may have struggled but could have operated under the rules if </w:t>
+      </w:r>
+      <w:proofErr w:type="gramStart"/>
+      <w:r>
+        <w:t>feature(</w:t>
+      </w:r>
+      <w:proofErr w:type="gramEnd"/>
+      <w:r>
+        <w:t>1) is &gt; than x and feature(10) is greater than x than it can be classed as y. Where x is a number in the range 1 – 10000 and y is the label applied. As features 1 and 10 have a large impact on the overall size of the computed number these are singled out in the rule based algorithm.</w:t>
       </w:r>
     </w:p>
     <w:p>
       <w:pPr>
         <w:rPr>
-          <w:b/>
-          <w:lang w:val="en-US"/>
-        </w:rPr>
-      </w:pPr>
-      <w:bookmarkStart w:id="0" w:name="_GoBack"/>
-      <w:bookmarkEnd w:id="0"/>
+          <w:lang w:val="en-US"/>
+        </w:rPr>
+      </w:pPr>
+      <w:r>
+        <w:rPr>
+          <w:lang w:val="en-US"/>
+        </w:rPr>
+        <w:lastRenderedPageBreak/>
+        <w:t>The best performing prediction (Regression) algorithm was linear regression, it reported a perfect score on every dataset size. This is probably an error, but this would perform better than any conceivable rule based system.</w:t>
+      </w:r>
     </w:p>
     <w:tbl>
       <w:tblPr>
@@ -480,7 +566,6 @@
                 <w:b/>
                 <w:bCs/>
               </w:rPr>
-              <w:lastRenderedPageBreak/>
               <w:t>Algorithm 1</w:t>
             </w:r>
           </w:p>
@@ -1316,10 +1401,18 @@
         <w:t xml:space="preserve">Gordon </w:t>
       </w:r>
       <w:r>
-        <w:t xml:space="preserve">Hind (14311128): implemented Support Vector Classification and Support Vector Regression </w:t>
-      </w:r>
-      <w:r>
-        <w:t xml:space="preserve"> algorithms helped write the report. </w:t>
+        <w:t xml:space="preserve">Hind (14311128): implemented Support Vector Classification and Support Vector </w:t>
+      </w:r>
+      <w:proofErr w:type="gramStart"/>
+      <w:r>
+        <w:t xml:space="preserve">Regression </w:t>
+      </w:r>
+      <w:r>
+        <w:t xml:space="preserve"> algorithms</w:t>
+      </w:r>
+      <w:proofErr w:type="gramEnd"/>
+      <w:r>
+        <w:t xml:space="preserve"> helped write the report. </w:t>
       </w:r>
     </w:p>
     <w:p>
@@ -1329,27 +1422,77 @@
         </w:rPr>
       </w:pPr>
       <w:r>
-        <w:t>Brian De Buiteach (</w:t>
-      </w:r>
-      <w:r>
-        <w:rPr>
-          <w:lang w:val="en-US"/>
-        </w:rPr>
-        <w:t>14314613</w:t>
-      </w:r>
-      <w:r>
-        <w:rPr>
-          <w:lang w:val="en-US"/>
-        </w:rPr>
-        <w:t>): implemented Logistic Regression and managed CSV files, including converting the skin not skin dataset from a text file to a usable csv format in Java.</w:t>
+        <w:t xml:space="preserve">Brian De </w:t>
+      </w:r>
+      <w:proofErr w:type="spellStart"/>
+      <w:r>
+        <w:t>Buiteach</w:t>
+      </w:r>
+      <w:proofErr w:type="spellEnd"/>
+      <w:r>
+        <w:t xml:space="preserve"> (</w:t>
+      </w:r>
+      <w:r>
+        <w:rPr>
+          <w:lang w:val="en-US"/>
+        </w:rPr>
+        <w:t>14314613): implemented Logistic Regression and managed CSV files, including converting the skin not skin dataset from a text file to a usable csv format in Java.</w:t>
       </w:r>
     </w:p>
     <w:p>
-      <w:r>
-        <w:rPr>
-          <w:lang w:val="en-US"/>
-        </w:rPr>
-        <w:t>Aodan O’Laoghaire ():</w:t>
+      <w:proofErr w:type="spellStart"/>
+      <w:r>
+        <w:rPr>
+          <w:lang w:val="en-US"/>
+        </w:rPr>
+        <w:t>Aodan</w:t>
+      </w:r>
+      <w:proofErr w:type="spellEnd"/>
+      <w:r>
+        <w:rPr>
+          <w:lang w:val="en-US"/>
+        </w:rPr>
+        <w:t xml:space="preserve"> </w:t>
+      </w:r>
+      <w:proofErr w:type="spellStart"/>
+      <w:r>
+        <w:rPr>
+          <w:lang w:val="en-US"/>
+        </w:rPr>
+        <w:t>O’Laoghaire</w:t>
+      </w:r>
+      <w:proofErr w:type="spellEnd"/>
+      <w:r>
+        <w:rPr>
+          <w:lang w:val="en-US"/>
+        </w:rPr>
+        <w:t xml:space="preserve"> (</w:t>
+      </w:r>
+      <w:r>
+        <w:rPr>
+          <w:lang w:val="en-US"/>
+        </w:rPr>
+        <w:t>14311771</w:t>
+      </w:r>
+      <w:proofErr w:type="gramStart"/>
+      <w:r>
+        <w:rPr>
+          <w:lang w:val="en-US"/>
+        </w:rPr>
+        <w:t>):</w:t>
+      </w:r>
+      <w:r>
+        <w:rPr>
+          <w:lang w:val="en-US"/>
+        </w:rPr>
+        <w:t>implemented</w:t>
+      </w:r>
+      <w:proofErr w:type="gramEnd"/>
+      <w:r>
+        <w:rPr>
+          <w:lang w:val="en-US"/>
+        </w:rPr>
+        <w:t xml:space="preserve"> linear regression, helped write report</w:t>
       </w:r>
     </w:p>
     <w:p>

</xml_diff>